<commit_message>
add atkinson hyperlegible next & atkinson hyperlegible mono -- set as default fonts to use
</commit_message>
<xml_diff>
--- a/fonts_docx.docx
+++ b/fonts_docx.docx
@@ -1,6 +1,6 @@
 
 <file path=word/document.xml><?xml version="1.0" encoding="utf-8"?>
-<w:document xmlns:wpc="http://schemas.microsoft.com/office/word/2010/wordprocessingCanvas" xmlns:cx="http://schemas.microsoft.com/office/drawing/2014/chartex" xmlns:cx1="http://schemas.microsoft.com/office/drawing/2015/9/8/chartex" xmlns:cx2="http://schemas.microsoft.com/office/drawing/2015/10/21/chartex" xmlns:cx3="http://schemas.microsoft.com/office/drawing/2016/5/9/chartex" xmlns:cx4="http://schemas.microsoft.com/office/drawing/2016/5/10/chartex" xmlns:cx5="http://schemas.microsoft.com/office/drawing/2016/5/11/chartex" xmlns:cx6="http://schemas.microsoft.com/office/drawing/2016/5/12/chartex" xmlns:cx7="http://schemas.microsoft.com/office/drawing/2016/5/13/chartex" xmlns:cx8="http://schemas.microsoft.com/office/drawing/2016/5/14/chartex" xmlns:mc="http://schemas.openxmlformats.org/markup-compatibility/2006" xmlns:aink="http://schemas.microsoft.com/office/drawing/2016/ink" xmlns:am3d="http://schemas.microsoft.com/office/drawing/2017/model3d" xmlns:o="urn:schemas-microsoft-com:office:office" xmlns:oel="http://schemas.microsoft.com/office/2019/extlst" xmlns:r="http://schemas.openxmlformats.org/officeDocument/2006/relationships" xmlns:m="http://schemas.openxmlformats.org/officeDocument/2006/math" xmlns:v="urn:schemas-microsoft-com:vml" xmlns:wp14="http://schemas.microsoft.com/office/word/2010/wordprocessingDrawing" xmlns:wp="http://schemas.openxmlformats.org/drawingml/2006/wordprocessingDrawing" xmlns:w10="urn:schemas-microsoft-com:office:word" xmlns:w="http://schemas.openxmlformats.org/wordprocessingml/2006/main" xmlns:w14="http://schemas.microsoft.com/office/word/2010/wordml" xmlns:w15="http://schemas.microsoft.com/office/word/2012/wordml" xmlns:w16cex="http://schemas.microsoft.com/office/word/2018/wordml/cex" xmlns:w16cid="http://schemas.microsoft.com/office/word/2016/wordml/cid" xmlns:w16="http://schemas.microsoft.com/office/word/2018/wordml" xmlns:w16du="http://schemas.microsoft.com/office/word/2023/wordml/word16du" xmlns:w16sdtdh="http://schemas.microsoft.com/office/word/2020/wordml/sdtdatahash" xmlns:w16se="http://schemas.microsoft.com/office/word/2015/wordml/symex" xmlns:wpg="http://schemas.microsoft.com/office/word/2010/wordprocessingGroup" xmlns:wpi="http://schemas.microsoft.com/office/word/2010/wordprocessingInk" xmlns:wne="http://schemas.microsoft.com/office/word/2006/wordml" xmlns:wps="http://schemas.microsoft.com/office/word/2010/wordprocessingShape" mc:Ignorable="w14 w15 w16se w16cid w16 w16cex w16sdtdh w16du wp14">
+<w:document xmlns:wpc="http://schemas.microsoft.com/office/word/2010/wordprocessingCanvas" xmlns:cx="http://schemas.microsoft.com/office/drawing/2014/chartex" xmlns:cx1="http://schemas.microsoft.com/office/drawing/2015/9/8/chartex" xmlns:cx2="http://schemas.microsoft.com/office/drawing/2015/10/21/chartex" xmlns:cx3="http://schemas.microsoft.com/office/drawing/2016/5/9/chartex" xmlns:cx4="http://schemas.microsoft.com/office/drawing/2016/5/10/chartex" xmlns:cx5="http://schemas.microsoft.com/office/drawing/2016/5/11/chartex" xmlns:cx6="http://schemas.microsoft.com/office/drawing/2016/5/12/chartex" xmlns:cx7="http://schemas.microsoft.com/office/drawing/2016/5/13/chartex" xmlns:cx8="http://schemas.microsoft.com/office/drawing/2016/5/14/chartex" xmlns:mc="http://schemas.openxmlformats.org/markup-compatibility/2006" xmlns:aink="http://schemas.microsoft.com/office/drawing/2016/ink" xmlns:am3d="http://schemas.microsoft.com/office/drawing/2017/model3d" xmlns:o="urn:schemas-microsoft-com:office:office" xmlns:oel="http://schemas.microsoft.com/office/2019/extlst" xmlns:r="http://schemas.openxmlformats.org/officeDocument/2006/relationships" xmlns:m="http://schemas.openxmlformats.org/officeDocument/2006/math" xmlns:v="urn:schemas-microsoft-com:vml" xmlns:wp14="http://schemas.microsoft.com/office/word/2010/wordprocessingDrawing" xmlns:wp="http://schemas.openxmlformats.org/drawingml/2006/wordprocessingDrawing" xmlns:w10="urn:schemas-microsoft-com:office:word" xmlns:w="http://schemas.openxmlformats.org/wordprocessingml/2006/main" xmlns:w14="http://schemas.microsoft.com/office/word/2010/wordml" xmlns:w15="http://schemas.microsoft.com/office/word/2012/wordml" xmlns:w16cex="http://schemas.microsoft.com/office/word/2018/wordml/cex" xmlns:w16cid="http://schemas.microsoft.com/office/word/2016/wordml/cid" xmlns:w16="http://schemas.microsoft.com/office/word/2018/wordml" xmlns:w16du="http://schemas.microsoft.com/office/word/2023/wordml/word16du" xmlns:w16sdtdh="http://schemas.microsoft.com/office/word/2020/wordml/sdtdatahash" xmlns:w16sdtfl="http://schemas.microsoft.com/office/word/2024/wordml/sdtformatlock" xmlns:w16se="http://schemas.microsoft.com/office/word/2015/wordml/symex" xmlns:wpg="http://schemas.microsoft.com/office/word/2010/wordprocessingGroup" xmlns:wpi="http://schemas.microsoft.com/office/word/2010/wordprocessingInk" xmlns:wne="http://schemas.microsoft.com/office/word/2006/wordml" xmlns:wps="http://schemas.microsoft.com/office/word/2010/wordprocessingShape" mc:Ignorable="w14 w15 w16se w16cid w16 w16cex w16sdtdh w16sdtfl w16du wp14">
   <w:body>
     <w:p>
       <w:pPr>
@@ -203,8 +203,8 @@
         <w:tblLook w:val="07E0" w:firstRow="1" w:lastRow="1" w:firstColumn="1" w:lastColumn="1" w:noHBand="1" w:noVBand="1"/>
       </w:tblPr>
       <w:tblGrid>
-        <w:gridCol w:w="866"/>
-        <w:gridCol w:w="866"/>
+        <w:gridCol w:w="871"/>
+        <w:gridCol w:w="871"/>
       </w:tblGrid>
       <w:tr>
         <w:trPr>
@@ -316,7 +316,7 @@
 </file>
 
 <file path=word/endnotes.xml><?xml version="1.0" encoding="utf-8"?>
-<w:endnotes xmlns:wpc="http://schemas.microsoft.com/office/word/2010/wordprocessingCanvas" xmlns:cx="http://schemas.microsoft.com/office/drawing/2014/chartex" xmlns:cx1="http://schemas.microsoft.com/office/drawing/2015/9/8/chartex" xmlns:cx2="http://schemas.microsoft.com/office/drawing/2015/10/21/chartex" xmlns:cx3="http://schemas.microsoft.com/office/drawing/2016/5/9/chartex" xmlns:cx4="http://schemas.microsoft.com/office/drawing/2016/5/10/chartex" xmlns:cx5="http://schemas.microsoft.com/office/drawing/2016/5/11/chartex" xmlns:cx6="http://schemas.microsoft.com/office/drawing/2016/5/12/chartex" xmlns:cx7="http://schemas.microsoft.com/office/drawing/2016/5/13/chartex" xmlns:cx8="http://schemas.microsoft.com/office/drawing/2016/5/14/chartex" xmlns:mc="http://schemas.openxmlformats.org/markup-compatibility/2006" xmlns:aink="http://schemas.microsoft.com/office/drawing/2016/ink" xmlns:am3d="http://schemas.microsoft.com/office/drawing/2017/model3d" xmlns:o="urn:schemas-microsoft-com:office:office" xmlns:oel="http://schemas.microsoft.com/office/2019/extlst" xmlns:r="http://schemas.openxmlformats.org/officeDocument/2006/relationships" xmlns:m="http://schemas.openxmlformats.org/officeDocument/2006/math" xmlns:v="urn:schemas-microsoft-com:vml" xmlns:wp14="http://schemas.microsoft.com/office/word/2010/wordprocessingDrawing" xmlns:wp="http://schemas.openxmlformats.org/drawingml/2006/wordprocessingDrawing" xmlns:w10="urn:schemas-microsoft-com:office:word" xmlns:w="http://schemas.openxmlformats.org/wordprocessingml/2006/main" xmlns:w14="http://schemas.microsoft.com/office/word/2010/wordml" xmlns:w15="http://schemas.microsoft.com/office/word/2012/wordml" xmlns:w16cex="http://schemas.microsoft.com/office/word/2018/wordml/cex" xmlns:w16cid="http://schemas.microsoft.com/office/word/2016/wordml/cid" xmlns:w16="http://schemas.microsoft.com/office/word/2018/wordml" xmlns:w16du="http://schemas.microsoft.com/office/word/2023/wordml/word16du" xmlns:w16sdtdh="http://schemas.microsoft.com/office/word/2020/wordml/sdtdatahash" xmlns:w16se="http://schemas.microsoft.com/office/word/2015/wordml/symex" xmlns:wpg="http://schemas.microsoft.com/office/word/2010/wordprocessingGroup" xmlns:wpi="http://schemas.microsoft.com/office/word/2010/wordprocessingInk" xmlns:wne="http://schemas.microsoft.com/office/word/2006/wordml" xmlns:wps="http://schemas.microsoft.com/office/word/2010/wordprocessingShape" mc:Ignorable="w14 w15 w16se w16cid w16 w16cex w16sdtdh w16du wp14">
+<w:endnotes xmlns:wpc="http://schemas.microsoft.com/office/word/2010/wordprocessingCanvas" xmlns:cx="http://schemas.microsoft.com/office/drawing/2014/chartex" xmlns:cx1="http://schemas.microsoft.com/office/drawing/2015/9/8/chartex" xmlns:cx2="http://schemas.microsoft.com/office/drawing/2015/10/21/chartex" xmlns:cx3="http://schemas.microsoft.com/office/drawing/2016/5/9/chartex" xmlns:cx4="http://schemas.microsoft.com/office/drawing/2016/5/10/chartex" xmlns:cx5="http://schemas.microsoft.com/office/drawing/2016/5/11/chartex" xmlns:cx6="http://schemas.microsoft.com/office/drawing/2016/5/12/chartex" xmlns:cx7="http://schemas.microsoft.com/office/drawing/2016/5/13/chartex" xmlns:cx8="http://schemas.microsoft.com/office/drawing/2016/5/14/chartex" xmlns:mc="http://schemas.openxmlformats.org/markup-compatibility/2006" xmlns:aink="http://schemas.microsoft.com/office/drawing/2016/ink" xmlns:am3d="http://schemas.microsoft.com/office/drawing/2017/model3d" xmlns:o="urn:schemas-microsoft-com:office:office" xmlns:oel="http://schemas.microsoft.com/office/2019/extlst" xmlns:r="http://schemas.openxmlformats.org/officeDocument/2006/relationships" xmlns:m="http://schemas.openxmlformats.org/officeDocument/2006/math" xmlns:v="urn:schemas-microsoft-com:vml" xmlns:wp14="http://schemas.microsoft.com/office/word/2010/wordprocessingDrawing" xmlns:wp="http://schemas.openxmlformats.org/drawingml/2006/wordprocessingDrawing" xmlns:w10="urn:schemas-microsoft-com:office:word" xmlns:w="http://schemas.openxmlformats.org/wordprocessingml/2006/main" xmlns:w14="http://schemas.microsoft.com/office/word/2010/wordml" xmlns:w15="http://schemas.microsoft.com/office/word/2012/wordml" xmlns:w16cex="http://schemas.microsoft.com/office/word/2018/wordml/cex" xmlns:w16cid="http://schemas.microsoft.com/office/word/2016/wordml/cid" xmlns:w16="http://schemas.microsoft.com/office/word/2018/wordml" xmlns:w16du="http://schemas.microsoft.com/office/word/2023/wordml/word16du" xmlns:w16sdtdh="http://schemas.microsoft.com/office/word/2020/wordml/sdtdatahash" xmlns:w16sdtfl="http://schemas.microsoft.com/office/word/2024/wordml/sdtformatlock" xmlns:w16se="http://schemas.microsoft.com/office/word/2015/wordml/symex" xmlns:wpg="http://schemas.microsoft.com/office/word/2010/wordprocessingGroup" xmlns:wpi="http://schemas.microsoft.com/office/word/2010/wordprocessingInk" xmlns:wne="http://schemas.microsoft.com/office/word/2006/wordml" xmlns:wps="http://schemas.microsoft.com/office/word/2010/wordprocessingShape" mc:Ignorable="w14 w15 w16se w16cid w16 w16cex w16sdtdh w16sdtfl w16du wp14">
   <w:endnote w:type="separator" w:id="-1">
     <w:p>
       <w:pPr>
@@ -341,7 +341,7 @@
 </file>
 
 <file path=word/footnotes.xml><?xml version="1.0" encoding="utf-8"?>
-<w:footnotes xmlns:wpc="http://schemas.microsoft.com/office/word/2010/wordprocessingCanvas" xmlns:cx="http://schemas.microsoft.com/office/drawing/2014/chartex" xmlns:cx1="http://schemas.microsoft.com/office/drawing/2015/9/8/chartex" xmlns:cx2="http://schemas.microsoft.com/office/drawing/2015/10/21/chartex" xmlns:cx3="http://schemas.microsoft.com/office/drawing/2016/5/9/chartex" xmlns:cx4="http://schemas.microsoft.com/office/drawing/2016/5/10/chartex" xmlns:cx5="http://schemas.microsoft.com/office/drawing/2016/5/11/chartex" xmlns:cx6="http://schemas.microsoft.com/office/drawing/2016/5/12/chartex" xmlns:cx7="http://schemas.microsoft.com/office/drawing/2016/5/13/chartex" xmlns:cx8="http://schemas.microsoft.com/office/drawing/2016/5/14/chartex" xmlns:mc="http://schemas.openxmlformats.org/markup-compatibility/2006" xmlns:aink="http://schemas.microsoft.com/office/drawing/2016/ink" xmlns:am3d="http://schemas.microsoft.com/office/drawing/2017/model3d" xmlns:o="urn:schemas-microsoft-com:office:office" xmlns:oel="http://schemas.microsoft.com/office/2019/extlst" xmlns:r="http://schemas.openxmlformats.org/officeDocument/2006/relationships" xmlns:m="http://schemas.openxmlformats.org/officeDocument/2006/math" xmlns:v="urn:schemas-microsoft-com:vml" xmlns:wp14="http://schemas.microsoft.com/office/word/2010/wordprocessingDrawing" xmlns:wp="http://schemas.openxmlformats.org/drawingml/2006/wordprocessingDrawing" xmlns:w10="urn:schemas-microsoft-com:office:word" xmlns:w="http://schemas.openxmlformats.org/wordprocessingml/2006/main" xmlns:w14="http://schemas.microsoft.com/office/word/2010/wordml" xmlns:w15="http://schemas.microsoft.com/office/word/2012/wordml" xmlns:w16cex="http://schemas.microsoft.com/office/word/2018/wordml/cex" xmlns:w16cid="http://schemas.microsoft.com/office/word/2016/wordml/cid" xmlns:w16="http://schemas.microsoft.com/office/word/2018/wordml" xmlns:w16du="http://schemas.microsoft.com/office/word/2023/wordml/word16du" xmlns:w16sdtdh="http://schemas.microsoft.com/office/word/2020/wordml/sdtdatahash" xmlns:w16se="http://schemas.microsoft.com/office/word/2015/wordml/symex" xmlns:wpg="http://schemas.microsoft.com/office/word/2010/wordprocessingGroup" xmlns:wpi="http://schemas.microsoft.com/office/word/2010/wordprocessingInk" xmlns:wne="http://schemas.microsoft.com/office/word/2006/wordml" xmlns:wps="http://schemas.microsoft.com/office/word/2010/wordprocessingShape" mc:Ignorable="w14 w15 w16se w16cid w16 w16cex w16sdtdh w16du wp14">
+<w:footnotes xmlns:wpc="http://schemas.microsoft.com/office/word/2010/wordprocessingCanvas" xmlns:cx="http://schemas.microsoft.com/office/drawing/2014/chartex" xmlns:cx1="http://schemas.microsoft.com/office/drawing/2015/9/8/chartex" xmlns:cx2="http://schemas.microsoft.com/office/drawing/2015/10/21/chartex" xmlns:cx3="http://schemas.microsoft.com/office/drawing/2016/5/9/chartex" xmlns:cx4="http://schemas.microsoft.com/office/drawing/2016/5/10/chartex" xmlns:cx5="http://schemas.microsoft.com/office/drawing/2016/5/11/chartex" xmlns:cx6="http://schemas.microsoft.com/office/drawing/2016/5/12/chartex" xmlns:cx7="http://schemas.microsoft.com/office/drawing/2016/5/13/chartex" xmlns:cx8="http://schemas.microsoft.com/office/drawing/2016/5/14/chartex" xmlns:mc="http://schemas.openxmlformats.org/markup-compatibility/2006" xmlns:aink="http://schemas.microsoft.com/office/drawing/2016/ink" xmlns:am3d="http://schemas.microsoft.com/office/drawing/2017/model3d" xmlns:o="urn:schemas-microsoft-com:office:office" xmlns:oel="http://schemas.microsoft.com/office/2019/extlst" xmlns:r="http://schemas.openxmlformats.org/officeDocument/2006/relationships" xmlns:m="http://schemas.openxmlformats.org/officeDocument/2006/math" xmlns:v="urn:schemas-microsoft-com:vml" xmlns:wp14="http://schemas.microsoft.com/office/word/2010/wordprocessingDrawing" xmlns:wp="http://schemas.openxmlformats.org/drawingml/2006/wordprocessingDrawing" xmlns:w10="urn:schemas-microsoft-com:office:word" xmlns:w="http://schemas.openxmlformats.org/wordprocessingml/2006/main" xmlns:w14="http://schemas.microsoft.com/office/word/2010/wordml" xmlns:w15="http://schemas.microsoft.com/office/word/2012/wordml" xmlns:w16cex="http://schemas.microsoft.com/office/word/2018/wordml/cex" xmlns:w16cid="http://schemas.microsoft.com/office/word/2016/wordml/cid" xmlns:w16="http://schemas.microsoft.com/office/word/2018/wordml" xmlns:w16du="http://schemas.microsoft.com/office/word/2023/wordml/word16du" xmlns:w16sdtdh="http://schemas.microsoft.com/office/word/2020/wordml/sdtdatahash" xmlns:w16sdtfl="http://schemas.microsoft.com/office/word/2024/wordml/sdtformatlock" xmlns:w16se="http://schemas.microsoft.com/office/word/2015/wordml/symex" xmlns:wpg="http://schemas.microsoft.com/office/word/2010/wordprocessingGroup" xmlns:wpi="http://schemas.microsoft.com/office/word/2010/wordprocessingInk" xmlns:wne="http://schemas.microsoft.com/office/word/2006/wordml" xmlns:wps="http://schemas.microsoft.com/office/word/2010/wordprocessingShape" mc:Ignorable="w14 w15 w16se w16cid w16 w16cex w16sdtdh w16sdtfl w16du wp14">
   <w:footnote w:type="separator" w:id="-1">
     <w:p>
       <w:r>
@@ -376,7 +376,7 @@
 </file>
 
 <file path=word/numbering.xml><?xml version="1.0" encoding="utf-8"?>
-<w:numbering xmlns:wpc="http://schemas.microsoft.com/office/word/2010/wordprocessingCanvas" xmlns:cx="http://schemas.microsoft.com/office/drawing/2014/chartex" xmlns:cx1="http://schemas.microsoft.com/office/drawing/2015/9/8/chartex" xmlns:cx2="http://schemas.microsoft.com/office/drawing/2015/10/21/chartex" xmlns:cx3="http://schemas.microsoft.com/office/drawing/2016/5/9/chartex" xmlns:cx4="http://schemas.microsoft.com/office/drawing/2016/5/10/chartex" xmlns:cx5="http://schemas.microsoft.com/office/drawing/2016/5/11/chartex" xmlns:cx6="http://schemas.microsoft.com/office/drawing/2016/5/12/chartex" xmlns:cx7="http://schemas.microsoft.com/office/drawing/2016/5/13/chartex" xmlns:cx8="http://schemas.microsoft.com/office/drawing/2016/5/14/chartex" xmlns:mc="http://schemas.openxmlformats.org/markup-compatibility/2006" xmlns:aink="http://schemas.microsoft.com/office/drawing/2016/ink" xmlns:am3d="http://schemas.microsoft.com/office/drawing/2017/model3d" xmlns:o="urn:schemas-microsoft-com:office:office" xmlns:oel="http://schemas.microsoft.com/office/2019/extlst" xmlns:r="http://schemas.openxmlformats.org/officeDocument/2006/relationships" xmlns:m="http://schemas.openxmlformats.org/officeDocument/2006/math" xmlns:v="urn:schemas-microsoft-com:vml" xmlns:wp14="http://schemas.microsoft.com/office/word/2010/wordprocessingDrawing" xmlns:wp="http://schemas.openxmlformats.org/drawingml/2006/wordprocessingDrawing" xmlns:w10="urn:schemas-microsoft-com:office:word" xmlns:w="http://schemas.openxmlformats.org/wordprocessingml/2006/main" xmlns:w14="http://schemas.microsoft.com/office/word/2010/wordml" xmlns:w15="http://schemas.microsoft.com/office/word/2012/wordml" xmlns:w16cex="http://schemas.microsoft.com/office/word/2018/wordml/cex" xmlns:w16cid="http://schemas.microsoft.com/office/word/2016/wordml/cid" xmlns:w16="http://schemas.microsoft.com/office/word/2018/wordml" xmlns:w16du="http://schemas.microsoft.com/office/word/2023/wordml/word16du" xmlns:w16sdtdh="http://schemas.microsoft.com/office/word/2020/wordml/sdtdatahash" xmlns:w16se="http://schemas.microsoft.com/office/word/2015/wordml/symex" xmlns:wpg="http://schemas.microsoft.com/office/word/2010/wordprocessingGroup" xmlns:wpi="http://schemas.microsoft.com/office/word/2010/wordprocessingInk" xmlns:wne="http://schemas.microsoft.com/office/word/2006/wordml" xmlns:wps="http://schemas.microsoft.com/office/word/2010/wordprocessingShape" mc:Ignorable="w14 w15 w16se w16cid w16 w16cex w16sdtdh w16du wp14">
+<w:numbering xmlns:wpc="http://schemas.microsoft.com/office/word/2010/wordprocessingCanvas" xmlns:cx="http://schemas.microsoft.com/office/drawing/2014/chartex" xmlns:cx1="http://schemas.microsoft.com/office/drawing/2015/9/8/chartex" xmlns:cx2="http://schemas.microsoft.com/office/drawing/2015/10/21/chartex" xmlns:cx3="http://schemas.microsoft.com/office/drawing/2016/5/9/chartex" xmlns:cx4="http://schemas.microsoft.com/office/drawing/2016/5/10/chartex" xmlns:cx5="http://schemas.microsoft.com/office/drawing/2016/5/11/chartex" xmlns:cx6="http://schemas.microsoft.com/office/drawing/2016/5/12/chartex" xmlns:cx7="http://schemas.microsoft.com/office/drawing/2016/5/13/chartex" xmlns:cx8="http://schemas.microsoft.com/office/drawing/2016/5/14/chartex" xmlns:mc="http://schemas.openxmlformats.org/markup-compatibility/2006" xmlns:aink="http://schemas.microsoft.com/office/drawing/2016/ink" xmlns:am3d="http://schemas.microsoft.com/office/drawing/2017/model3d" xmlns:o="urn:schemas-microsoft-com:office:office" xmlns:oel="http://schemas.microsoft.com/office/2019/extlst" xmlns:r="http://schemas.openxmlformats.org/officeDocument/2006/relationships" xmlns:m="http://schemas.openxmlformats.org/officeDocument/2006/math" xmlns:v="urn:schemas-microsoft-com:vml" xmlns:wp14="http://schemas.microsoft.com/office/word/2010/wordprocessingDrawing" xmlns:wp="http://schemas.openxmlformats.org/drawingml/2006/wordprocessingDrawing" xmlns:w10="urn:schemas-microsoft-com:office:word" xmlns:w="http://schemas.openxmlformats.org/wordprocessingml/2006/main" xmlns:w14="http://schemas.microsoft.com/office/word/2010/wordml" xmlns:w15="http://schemas.microsoft.com/office/word/2012/wordml" xmlns:w16cex="http://schemas.microsoft.com/office/word/2018/wordml/cex" xmlns:w16cid="http://schemas.microsoft.com/office/word/2016/wordml/cid" xmlns:w16="http://schemas.microsoft.com/office/word/2018/wordml" xmlns:w16du="http://schemas.microsoft.com/office/word/2023/wordml/word16du" xmlns:w16sdtdh="http://schemas.microsoft.com/office/word/2020/wordml/sdtdatahash" xmlns:w16sdtfl="http://schemas.microsoft.com/office/word/2024/wordml/sdtformatlock" xmlns:w16se="http://schemas.microsoft.com/office/word/2015/wordml/symex" xmlns:wpg="http://schemas.microsoft.com/office/word/2010/wordprocessingGroup" xmlns:wpi="http://schemas.microsoft.com/office/word/2010/wordprocessingInk" xmlns:wne="http://schemas.microsoft.com/office/word/2006/wordml" xmlns:wps="http://schemas.microsoft.com/office/word/2010/wordprocessingShape" mc:Ignorable="w14 w15 w16se w16cid w16 w16cex w16sdtdh w16sdtfl w16du wp14">
   <w:abstractNum w:abstractNumId="0" w15:restartNumberingAfterBreak="0">
     <w:nsid w:val="170CD2DE"/>
     <w:multiLevelType w:val="multilevel"/>
@@ -488,7 +488,7 @@
 </file>
 
 <file path=word/styles.xml><?xml version="1.0" encoding="utf-8"?>
-<w:styles xmlns:mc="http://schemas.openxmlformats.org/markup-compatibility/2006" xmlns:r="http://schemas.openxmlformats.org/officeDocument/2006/relationships" xmlns:w="http://schemas.openxmlformats.org/wordprocessingml/2006/main" xmlns:w14="http://schemas.microsoft.com/office/word/2010/wordml" xmlns:w15="http://schemas.microsoft.com/office/word/2012/wordml" xmlns:w16cex="http://schemas.microsoft.com/office/word/2018/wordml/cex" xmlns:w16cid="http://schemas.microsoft.com/office/word/2016/wordml/cid" xmlns:w16="http://schemas.microsoft.com/office/word/2018/wordml" xmlns:w16du="http://schemas.microsoft.com/office/word/2023/wordml/word16du" xmlns:w16sdtdh="http://schemas.microsoft.com/office/word/2020/wordml/sdtdatahash" xmlns:w16se="http://schemas.microsoft.com/office/word/2015/wordml/symex" mc:Ignorable="w14 w15 w16se w16cid w16 w16cex w16sdtdh w16du">
+<w:styles xmlns:mc="http://schemas.openxmlformats.org/markup-compatibility/2006" xmlns:r="http://schemas.openxmlformats.org/officeDocument/2006/relationships" xmlns:w="http://schemas.openxmlformats.org/wordprocessingml/2006/main" xmlns:w14="http://schemas.microsoft.com/office/word/2010/wordml" xmlns:w15="http://schemas.microsoft.com/office/word/2012/wordml" xmlns:w16cex="http://schemas.microsoft.com/office/word/2018/wordml/cex" xmlns:w16cid="http://schemas.microsoft.com/office/word/2016/wordml/cid" xmlns:w16="http://schemas.microsoft.com/office/word/2018/wordml" xmlns:w16du="http://schemas.microsoft.com/office/word/2023/wordml/word16du" xmlns:w16sdtdh="http://schemas.microsoft.com/office/word/2020/wordml/sdtdatahash" xmlns:w16sdtfl="http://schemas.microsoft.com/office/word/2024/wordml/sdtformatlock" xmlns:w16se="http://schemas.microsoft.com/office/word/2015/wordml/symex" mc:Ignorable="w14 w15 w16se w16cid w16 w16cex w16sdtdh w16sdtfl w16du">
   <w:docDefaults>
     <w:rPrDefault>
       <w:rPr>
@@ -763,7 +763,7 @@
     <w:link w:val="Heading1Char"/>
     <w:uiPriority w:val="9"/>
     <w:qFormat/>
-    <w:rsid w:val="00A10FD9"/>
+    <w:rsid w:val="002232EC"/>
     <w:pPr>
       <w:keepNext/>
       <w:keepLines/>
@@ -771,7 +771,7 @@
       <w:outlineLvl w:val="0"/>
     </w:pPr>
     <w:rPr>
-      <w:rFonts w:asciiTheme="majorHAnsi" w:eastAsiaTheme="majorEastAsia" w:hAnsiTheme="majorHAnsi" w:cstheme="majorBidi"/>
+      <w:rFonts w:ascii="Atkinson Hyperlegible Next" w:eastAsiaTheme="majorEastAsia" w:hAnsi="Atkinson Hyperlegible Next" w:cstheme="majorBidi"/>
       <w:color w:val="0F4761" w:themeColor="accent1" w:themeShade="BF"/>
       <w:sz w:val="40"/>
       <w:szCs w:val="40"/>
@@ -786,7 +786,7 @@
     <w:semiHidden/>
     <w:unhideWhenUsed/>
     <w:qFormat/>
-    <w:rsid w:val="00A10FD9"/>
+    <w:rsid w:val="002232EC"/>
     <w:pPr>
       <w:keepNext/>
       <w:keepLines/>
@@ -794,7 +794,7 @@
       <w:outlineLvl w:val="1"/>
     </w:pPr>
     <w:rPr>
-      <w:rFonts w:asciiTheme="majorHAnsi" w:eastAsiaTheme="majorEastAsia" w:hAnsiTheme="majorHAnsi" w:cstheme="majorBidi"/>
+      <w:rFonts w:ascii="Atkinson Hyperlegible Next" w:eastAsiaTheme="majorEastAsia" w:hAnsi="Atkinson Hyperlegible Next" w:cstheme="majorBidi"/>
       <w:color w:val="0F4761" w:themeColor="accent1" w:themeShade="BF"/>
       <w:sz w:val="32"/>
       <w:szCs w:val="32"/>
@@ -809,7 +809,7 @@
     <w:semiHidden/>
     <w:unhideWhenUsed/>
     <w:qFormat/>
-    <w:rsid w:val="00A10FD9"/>
+    <w:rsid w:val="002232EC"/>
     <w:pPr>
       <w:keepNext/>
       <w:keepLines/>
@@ -817,7 +817,7 @@
       <w:outlineLvl w:val="2"/>
     </w:pPr>
     <w:rPr>
-      <w:rFonts w:eastAsiaTheme="majorEastAsia" w:cstheme="majorBidi"/>
+      <w:rFonts w:ascii="Atkinson Hyperlegible Next" w:eastAsiaTheme="majorEastAsia" w:hAnsi="Atkinson Hyperlegible Next" w:cstheme="majorBidi"/>
       <w:color w:val="0F4761" w:themeColor="accent1" w:themeShade="BF"/>
       <w:sz w:val="28"/>
       <w:szCs w:val="28"/>
@@ -832,7 +832,7 @@
     <w:semiHidden/>
     <w:unhideWhenUsed/>
     <w:qFormat/>
-    <w:rsid w:val="00A10FD9"/>
+    <w:rsid w:val="002232EC"/>
     <w:pPr>
       <w:keepNext/>
       <w:keepLines/>
@@ -840,7 +840,7 @@
       <w:outlineLvl w:val="3"/>
     </w:pPr>
     <w:rPr>
-      <w:rFonts w:eastAsiaTheme="majorEastAsia" w:cstheme="majorBidi"/>
+      <w:rFonts w:ascii="Atkinson Hyperlegible Next" w:eastAsiaTheme="majorEastAsia" w:hAnsi="Atkinson Hyperlegible Next" w:cstheme="majorBidi"/>
       <w:i/>
       <w:iCs/>
       <w:color w:val="0F4761" w:themeColor="accent1" w:themeShade="BF"/>
@@ -855,7 +855,7 @@
     <w:semiHidden/>
     <w:unhideWhenUsed/>
     <w:qFormat/>
-    <w:rsid w:val="00A10FD9"/>
+    <w:rsid w:val="002232EC"/>
     <w:pPr>
       <w:keepNext/>
       <w:keepLines/>
@@ -863,7 +863,7 @@
       <w:outlineLvl w:val="4"/>
     </w:pPr>
     <w:rPr>
-      <w:rFonts w:eastAsiaTheme="majorEastAsia" w:cstheme="majorBidi"/>
+      <w:rFonts w:ascii="Atkinson Hyperlegible Next" w:eastAsiaTheme="majorEastAsia" w:hAnsi="Atkinson Hyperlegible Next" w:cstheme="majorBidi"/>
       <w:color w:val="0F4761" w:themeColor="accent1" w:themeShade="BF"/>
     </w:rPr>
   </w:style>
@@ -876,7 +876,7 @@
     <w:semiHidden/>
     <w:unhideWhenUsed/>
     <w:qFormat/>
-    <w:rsid w:val="00A10FD9"/>
+    <w:rsid w:val="00D91D63"/>
     <w:pPr>
       <w:keepNext/>
       <w:keepLines/>
@@ -884,7 +884,7 @@
       <w:outlineLvl w:val="5"/>
     </w:pPr>
     <w:rPr>
-      <w:rFonts w:eastAsiaTheme="majorEastAsia" w:cstheme="majorBidi"/>
+      <w:rFonts w:ascii="Atkinson Hyperlegible Next" w:eastAsiaTheme="majorEastAsia" w:hAnsi="Atkinson Hyperlegible Next" w:cstheme="majorBidi"/>
       <w:i/>
       <w:iCs/>
       <w:color w:val="595959" w:themeColor="text1" w:themeTint="A6"/>
@@ -899,7 +899,7 @@
     <w:semiHidden/>
     <w:unhideWhenUsed/>
     <w:qFormat/>
-    <w:rsid w:val="00A10FD9"/>
+    <w:rsid w:val="00D91D63"/>
     <w:pPr>
       <w:keepNext/>
       <w:keepLines/>
@@ -907,7 +907,7 @@
       <w:outlineLvl w:val="6"/>
     </w:pPr>
     <w:rPr>
-      <w:rFonts w:eastAsiaTheme="majorEastAsia" w:cstheme="majorBidi"/>
+      <w:rFonts w:ascii="Atkinson Hyperlegible Next" w:eastAsiaTheme="majorEastAsia" w:hAnsi="Atkinson Hyperlegible Next" w:cstheme="majorBidi"/>
       <w:color w:val="595959" w:themeColor="text1" w:themeTint="A6"/>
     </w:rPr>
   </w:style>
@@ -920,7 +920,7 @@
     <w:semiHidden/>
     <w:unhideWhenUsed/>
     <w:qFormat/>
-    <w:rsid w:val="00A10FD9"/>
+    <w:rsid w:val="00D91D63"/>
     <w:pPr>
       <w:keepNext/>
       <w:keepLines/>
@@ -928,7 +928,7 @@
       <w:outlineLvl w:val="7"/>
     </w:pPr>
     <w:rPr>
-      <w:rFonts w:eastAsiaTheme="majorEastAsia" w:cstheme="majorBidi"/>
+      <w:rFonts w:ascii="Atkinson Hyperlegible Next" w:eastAsiaTheme="majorEastAsia" w:hAnsi="Atkinson Hyperlegible Next" w:cstheme="majorBidi"/>
       <w:i/>
       <w:iCs/>
       <w:color w:val="272727" w:themeColor="text1" w:themeTint="D8"/>
@@ -943,7 +943,7 @@
     <w:semiHidden/>
     <w:unhideWhenUsed/>
     <w:qFormat/>
-    <w:rsid w:val="00A10FD9"/>
+    <w:rsid w:val="00F409BE"/>
     <w:pPr>
       <w:keepNext/>
       <w:keepLines/>
@@ -951,7 +951,7 @@
       <w:outlineLvl w:val="8"/>
     </w:pPr>
     <w:rPr>
-      <w:rFonts w:eastAsiaTheme="majorEastAsia" w:cstheme="majorBidi"/>
+      <w:rFonts w:ascii="Atkinson Hyperlegible Next" w:eastAsiaTheme="majorEastAsia" w:hAnsi="Atkinson Hyperlegible Next" w:cstheme="majorBidi"/>
       <w:color w:val="272727" w:themeColor="text1" w:themeTint="D8"/>
     </w:rPr>
   </w:style>
@@ -986,15 +986,20 @@
     <w:name w:val="Body Text"/>
     <w:basedOn w:val="Normal"/>
     <w:qFormat/>
+    <w:rsid w:val="008A4182"/>
     <w:pPr>
       <w:spacing w:before="180" w:after="180"/>
     </w:pPr>
+    <w:rPr>
+      <w:rFonts w:ascii="Atkinson Hyperlegible Next" w:hAnsi="Atkinson Hyperlegible Next"/>
+    </w:rPr>
   </w:style>
   <w:style w:type="paragraph" w:customStyle="1" w:styleId="FirstParagraph">
     <w:name w:val="First Paragraph"/>
     <w:basedOn w:val="BodyText"/>
     <w:next w:val="BodyText"/>
     <w:qFormat/>
+    <w:rsid w:val="00F409BE"/>
   </w:style>
   <w:style w:type="paragraph" w:customStyle="1" w:styleId="Compact">
     <w:name w:val="Compact"/>
@@ -1046,13 +1051,14 @@
     <w:link w:val="SubtitleChar"/>
     <w:uiPriority w:val="11"/>
     <w:qFormat/>
-    <w:rsid w:val="00A10FD9"/>
+    <w:rsid w:val="002232EC"/>
     <w:pPr>
       <w:numPr>
         <w:ilvl w:val="1"/>
       </w:numPr>
     </w:pPr>
     <w:rPr>
+      <w:rFonts w:ascii="Atkinson Hyperlegible Next" w:hAnsi="Atkinson Hyperlegible Next"/>
       <w:spacing w:val="15"/>
       <w:sz w:val="28"/>
       <w:szCs w:val="28"/>
@@ -1063,11 +1069,11 @@
     <w:basedOn w:val="DefaultParagraphFont"/>
     <w:link w:val="Subtitle"/>
     <w:uiPriority w:val="11"/>
-    <w:rsid w:val="00A10FD9"/>
-    <w:rPr>
-      <w:rFonts w:eastAsiaTheme="majorEastAsia" w:cstheme="majorBidi"/>
-      <w:color w:val="595959" w:themeColor="text1" w:themeTint="A6"/>
+    <w:rsid w:val="002232EC"/>
+    <w:rPr>
+      <w:rFonts w:ascii="Atkinson Hyperlegible Next" w:eastAsiaTheme="majorEastAsia" w:hAnsi="Atkinson Hyperlegible Next" w:cstheme="majorBidi"/>
       <w:spacing w:val="15"/>
+      <w:kern w:val="28"/>
       <w:sz w:val="28"/>
       <w:szCs w:val="28"/>
     </w:rPr>
@@ -1076,28 +1082,28 @@
     <w:name w:val="Author"/>
     <w:next w:val="BodyText"/>
     <w:qFormat/>
-    <w:rsid w:val="005C0EA9"/>
+    <w:rsid w:val="002232EC"/>
     <w:pPr>
       <w:keepNext/>
       <w:keepLines/>
       <w:jc w:val="center"/>
     </w:pPr>
     <w:rPr>
-      <w:rFonts w:ascii="Atkinson Hyperlegible" w:hAnsi="Atkinson Hyperlegible"/>
+      <w:rFonts w:ascii="Atkinson Hyperlegible Next" w:hAnsi="Atkinson Hyperlegible Next"/>
     </w:rPr>
   </w:style>
   <w:style w:type="paragraph" w:styleId="Date">
     <w:name w:val="Date"/>
     <w:next w:val="BodyText"/>
     <w:qFormat/>
-    <w:rsid w:val="005C0EA9"/>
+    <w:rsid w:val="002232EC"/>
     <w:pPr>
       <w:keepNext/>
       <w:keepLines/>
       <w:jc w:val="center"/>
     </w:pPr>
     <w:rPr>
-      <w:rFonts w:ascii="Atkinson Hyperlegible" w:hAnsi="Atkinson Hyperlegible"/>
+      <w:rFonts w:ascii="Atkinson Hyperlegible Next" w:hAnsi="Atkinson Hyperlegible Next"/>
     </w:rPr>
   </w:style>
   <w:style w:type="paragraph" w:customStyle="1" w:styleId="AbstractTitle">
@@ -1122,12 +1128,14 @@
     <w:basedOn w:val="Normal"/>
     <w:next w:val="BodyText"/>
     <w:qFormat/>
+    <w:rsid w:val="002232EC"/>
     <w:pPr>
       <w:keepNext/>
       <w:keepLines/>
       <w:spacing w:before="100" w:after="300"/>
     </w:pPr>
     <w:rPr>
+      <w:rFonts w:ascii="Atkinson Hyperlegible Next" w:hAnsi="Atkinson Hyperlegible Next"/>
       <w:sz w:val="20"/>
       <w:szCs w:val="20"/>
     </w:rPr>
@@ -1142,9 +1150,9 @@
     <w:basedOn w:val="DefaultParagraphFont"/>
     <w:link w:val="Heading1"/>
     <w:uiPriority w:val="9"/>
-    <w:rsid w:val="00A10FD9"/>
-    <w:rPr>
-      <w:rFonts w:asciiTheme="majorHAnsi" w:eastAsiaTheme="majorEastAsia" w:hAnsiTheme="majorHAnsi" w:cstheme="majorBidi"/>
+    <w:rsid w:val="002232EC"/>
+    <w:rPr>
+      <w:rFonts w:ascii="Atkinson Hyperlegible Next" w:eastAsiaTheme="majorEastAsia" w:hAnsi="Atkinson Hyperlegible Next" w:cstheme="majorBidi"/>
       <w:color w:val="0F4761" w:themeColor="accent1" w:themeShade="BF"/>
       <w:sz w:val="40"/>
       <w:szCs w:val="40"/>
@@ -1156,9 +1164,9 @@
     <w:link w:val="Heading2"/>
     <w:uiPriority w:val="9"/>
     <w:semiHidden/>
-    <w:rsid w:val="00A10FD9"/>
-    <w:rPr>
-      <w:rFonts w:asciiTheme="majorHAnsi" w:eastAsiaTheme="majorEastAsia" w:hAnsiTheme="majorHAnsi" w:cstheme="majorBidi"/>
+    <w:rsid w:val="002232EC"/>
+    <w:rPr>
+      <w:rFonts w:ascii="Atkinson Hyperlegible Next" w:eastAsiaTheme="majorEastAsia" w:hAnsi="Atkinson Hyperlegible Next" w:cstheme="majorBidi"/>
       <w:color w:val="0F4761" w:themeColor="accent1" w:themeShade="BF"/>
       <w:sz w:val="32"/>
       <w:szCs w:val="32"/>
@@ -1170,9 +1178,9 @@
     <w:link w:val="Heading3"/>
     <w:uiPriority w:val="9"/>
     <w:semiHidden/>
-    <w:rsid w:val="00A10FD9"/>
-    <w:rPr>
-      <w:rFonts w:eastAsiaTheme="majorEastAsia" w:cstheme="majorBidi"/>
+    <w:rsid w:val="002232EC"/>
+    <w:rPr>
+      <w:rFonts w:ascii="Atkinson Hyperlegible Next" w:eastAsiaTheme="majorEastAsia" w:hAnsi="Atkinson Hyperlegible Next" w:cstheme="majorBidi"/>
       <w:color w:val="0F4761" w:themeColor="accent1" w:themeShade="BF"/>
       <w:sz w:val="28"/>
       <w:szCs w:val="28"/>
@@ -1184,9 +1192,9 @@
     <w:link w:val="Heading4"/>
     <w:uiPriority w:val="9"/>
     <w:semiHidden/>
-    <w:rsid w:val="00A10FD9"/>
-    <w:rPr>
-      <w:rFonts w:eastAsiaTheme="majorEastAsia" w:cstheme="majorBidi"/>
+    <w:rsid w:val="002232EC"/>
+    <w:rPr>
+      <w:rFonts w:ascii="Atkinson Hyperlegible Next" w:eastAsiaTheme="majorEastAsia" w:hAnsi="Atkinson Hyperlegible Next" w:cstheme="majorBidi"/>
       <w:i/>
       <w:iCs/>
       <w:color w:val="0F4761" w:themeColor="accent1" w:themeShade="BF"/>
@@ -1198,9 +1206,9 @@
     <w:link w:val="Heading5"/>
     <w:uiPriority w:val="9"/>
     <w:semiHidden/>
-    <w:rsid w:val="00A10FD9"/>
-    <w:rPr>
-      <w:rFonts w:eastAsiaTheme="majorEastAsia" w:cstheme="majorBidi"/>
+    <w:rsid w:val="002232EC"/>
+    <w:rPr>
+      <w:rFonts w:ascii="Atkinson Hyperlegible Next" w:eastAsiaTheme="majorEastAsia" w:hAnsi="Atkinson Hyperlegible Next" w:cstheme="majorBidi"/>
       <w:color w:val="0F4761" w:themeColor="accent1" w:themeShade="BF"/>
     </w:rPr>
   </w:style>
@@ -1210,9 +1218,9 @@
     <w:link w:val="Heading6"/>
     <w:uiPriority w:val="9"/>
     <w:semiHidden/>
-    <w:rsid w:val="00A10FD9"/>
-    <w:rPr>
-      <w:rFonts w:eastAsiaTheme="majorEastAsia" w:cstheme="majorBidi"/>
+    <w:rsid w:val="00D91D63"/>
+    <w:rPr>
+      <w:rFonts w:ascii="Atkinson Hyperlegible Next" w:eastAsiaTheme="majorEastAsia" w:hAnsi="Atkinson Hyperlegible Next" w:cstheme="majorBidi"/>
       <w:i/>
       <w:iCs/>
       <w:color w:val="595959" w:themeColor="text1" w:themeTint="A6"/>
@@ -1224,9 +1232,9 @@
     <w:link w:val="Heading7"/>
     <w:uiPriority w:val="9"/>
     <w:semiHidden/>
-    <w:rsid w:val="00A10FD9"/>
-    <w:rPr>
-      <w:rFonts w:eastAsiaTheme="majorEastAsia" w:cstheme="majorBidi"/>
+    <w:rsid w:val="00D91D63"/>
+    <w:rPr>
+      <w:rFonts w:ascii="Atkinson Hyperlegible Next" w:eastAsiaTheme="majorEastAsia" w:hAnsi="Atkinson Hyperlegible Next" w:cstheme="majorBidi"/>
       <w:color w:val="595959" w:themeColor="text1" w:themeTint="A6"/>
     </w:rPr>
   </w:style>
@@ -1236,9 +1244,9 @@
     <w:link w:val="Heading8"/>
     <w:uiPriority w:val="9"/>
     <w:semiHidden/>
-    <w:rsid w:val="00A10FD9"/>
-    <w:rPr>
-      <w:rFonts w:eastAsiaTheme="majorEastAsia" w:cstheme="majorBidi"/>
+    <w:rsid w:val="00D91D63"/>
+    <w:rPr>
+      <w:rFonts w:ascii="Atkinson Hyperlegible Next" w:eastAsiaTheme="majorEastAsia" w:hAnsi="Atkinson Hyperlegible Next" w:cstheme="majorBidi"/>
       <w:i/>
       <w:iCs/>
       <w:color w:val="272727" w:themeColor="text1" w:themeTint="D8"/>
@@ -1250,9 +1258,9 @@
     <w:link w:val="Heading9"/>
     <w:uiPriority w:val="9"/>
     <w:semiHidden/>
-    <w:rsid w:val="00A10FD9"/>
-    <w:rPr>
-      <w:rFonts w:eastAsiaTheme="majorEastAsia" w:cstheme="majorBidi"/>
+    <w:rsid w:val="00F409BE"/>
+    <w:rPr>
+      <w:rFonts w:ascii="Atkinson Hyperlegible Next" w:eastAsiaTheme="majorEastAsia" w:hAnsi="Atkinson Hyperlegible Next" w:cstheme="majorBidi"/>
       <w:color w:val="272727" w:themeColor="text1" w:themeTint="D8"/>
     </w:rPr>
   </w:style>
@@ -1274,6 +1282,10 @@
     <w:uiPriority w:val="9"/>
     <w:unhideWhenUsed/>
     <w:qFormat/>
+    <w:rsid w:val="00F2390A"/>
+    <w:rPr>
+      <w:rFonts w:ascii="Atkinson Hyperlegible Next" w:hAnsi="Atkinson Hyperlegible Next"/>
+    </w:rPr>
   </w:style>
   <w:style w:type="paragraph" w:customStyle="1" w:styleId="FootnoteBlockText">
     <w:name w:val="Footnote Block Text"/>
@@ -1320,18 +1332,24 @@
     <w:name w:val="Definition Term"/>
     <w:basedOn w:val="Normal"/>
     <w:next w:val="Definition"/>
+    <w:rsid w:val="008A4182"/>
     <w:pPr>
       <w:keepNext/>
       <w:keepLines/>
       <w:spacing w:after="0"/>
     </w:pPr>
     <w:rPr>
+      <w:rFonts w:ascii="Atkinson Hyperlegible Next" w:hAnsi="Atkinson Hyperlegible Next"/>
       <w:b/>
     </w:rPr>
   </w:style>
   <w:style w:type="paragraph" w:customStyle="1" w:styleId="Definition">
     <w:name w:val="Definition"/>
     <w:basedOn w:val="Normal"/>
+    <w:rsid w:val="008A4182"/>
+    <w:rPr>
+      <w:rFonts w:ascii="Atkinson Hyperlegible Next" w:hAnsi="Atkinson Hyperlegible Next"/>
+    </w:rPr>
   </w:style>
   <w:style w:type="paragraph" w:styleId="Caption">
     <w:name w:val="caption"/>
@@ -1347,13 +1365,21 @@
   <w:style w:type="paragraph" w:customStyle="1" w:styleId="TableCaption">
     <w:name w:val="Table Caption"/>
     <w:basedOn w:val="Caption"/>
+    <w:rsid w:val="008A4182"/>
     <w:pPr>
       <w:keepNext/>
     </w:pPr>
+    <w:rPr>
+      <w:rFonts w:ascii="Atkinson Hyperlegible Next" w:hAnsi="Atkinson Hyperlegible Next"/>
+    </w:rPr>
   </w:style>
   <w:style w:type="paragraph" w:customStyle="1" w:styleId="ImageCaption">
     <w:name w:val="Image Caption"/>
     <w:basedOn w:val="Caption"/>
+    <w:rsid w:val="008A4182"/>
+    <w:rPr>
+      <w:rFonts w:ascii="Atkinson Hyperlegible Next" w:hAnsi="Atkinson Hyperlegible Next"/>
+    </w:rPr>
   </w:style>
   <w:style w:type="paragraph" w:customStyle="1" w:styleId="Figure">
     <w:name w:val="Figure"/>
@@ -1374,9 +1400,9 @@
   <w:style w:type="character" w:customStyle="1" w:styleId="VerbatimChar">
     <w:name w:val="Verbatim Char"/>
     <w:basedOn w:val="CaptionChar"/>
-    <w:rsid w:val="001A38EF"/>
-    <w:rPr>
-      <w:rFonts w:ascii="DejaVu Sans Mono" w:hAnsi="DejaVu Sans Mono"/>
+    <w:rsid w:val="008A4182"/>
+    <w:rPr>
+      <w:rFonts w:ascii="Atkinson Hyperlegible Mono" w:hAnsi="Atkinson Hyperlegible Mono"/>
       <w:sz w:val="22"/>
     </w:rPr>
   </w:style>
@@ -1453,9 +1479,9 @@
     <w:name w:val="Source Code"/>
     <w:basedOn w:val="Title"/>
     <w:qFormat/>
-    <w:rsid w:val="0007443D"/>
-    <w:rPr>
-      <w:rFonts w:ascii="DejaVu Sans Mono" w:hAnsi="DejaVu Sans Mono"/>
+    <w:rsid w:val="002232EC"/>
+    <w:rPr>
+      <w:rFonts w:ascii="Atkinson Hyperlegible Mono" w:hAnsi="Atkinson Hyperlegible Mono"/>
       <w:sz w:val="20"/>
     </w:rPr>
   </w:style>

</xml_diff>